<commit_message>
update to 1st meeting
</commit_message>
<xml_diff>
--- a/Meetings/001-feb10.docx
+++ b/Meetings/001-feb10.docx
@@ -34,7 +34,6 @@
           <w:szCs w:val="24"/>
         </w:rPr>
       </w:pPr>
-      <w:proofErr w:type="gramStart"/>
       <w:r>
         <w:rPr>
           <w:rFonts w:ascii="Times New Roman" w:hAnsi="Times New Roman" w:cs="Times New Roman"/>
@@ -43,7 +42,6 @@
         </w:rPr>
         <w:t>Introductions</w:t>
       </w:r>
-      <w:proofErr w:type="gramEnd"/>
     </w:p>
     <w:p>
       <w:pPr>
@@ -266,6 +264,28 @@
           <w:szCs w:val="24"/>
         </w:rPr>
         <w:t>Split assignment workload (SEE: Milestone 1)</w:t>
+      </w:r>
+    </w:p>
+    <w:p>
+      <w:pPr>
+        <w:pStyle w:val="ListParagraph"/>
+        <w:numPr>
+          <w:ilvl w:val="0"/>
+          <w:numId w:val="1"/>
+        </w:numPr>
+        <w:rPr>
+          <w:rFonts w:ascii="Times New Roman" w:hAnsi="Times New Roman" w:cs="Times New Roman"/>
+          <w:sz w:val="24"/>
+          <w:szCs w:val="24"/>
+        </w:rPr>
+      </w:pPr>
+      <w:r>
+        <w:rPr>
+          <w:rFonts w:ascii="Times New Roman" w:hAnsi="Times New Roman" w:cs="Times New Roman"/>
+          <w:sz w:val="24"/>
+          <w:szCs w:val="24"/>
+        </w:rPr>
+        <w:t>Split of meeting comments/commits</w:t>
       </w:r>
     </w:p>
     <w:p>
@@ -481,16 +501,15 @@
         <w:sz w:val="24"/>
         <w:szCs w:val="24"/>
       </w:rPr>
-      <w:t xml:space="preserve">February 10, </w:t>
+      <w:t>February 10, 2025</w:t>
     </w:r>
-    <w:proofErr w:type="gramStart"/>
     <w:r>
       <w:rPr>
         <w:rFonts w:ascii="Times New Roman" w:hAnsi="Times New Roman" w:cs="Times New Roman"/>
         <w:sz w:val="24"/>
         <w:szCs w:val="24"/>
       </w:rPr>
-      <w:t>202</w:t>
+      <w:tab/>
     </w:r>
     <w:r>
       <w:rPr>
@@ -498,9 +517,8 @@
         <w:sz w:val="24"/>
         <w:szCs w:val="24"/>
       </w:rPr>
-      <w:t>5</w:t>
+      <w:tab/>
     </w:r>
-    <w:proofErr w:type="gramEnd"/>
     <w:r>
       <w:rPr>
         <w:rFonts w:ascii="Times New Roman" w:hAnsi="Times New Roman" w:cs="Times New Roman"/>
@@ -556,31 +574,7 @@
         <w:szCs w:val="24"/>
       </w:rPr>
       <w:tab/>
-    </w:r>
-    <w:r>
-      <w:rPr>
-        <w:rFonts w:ascii="Times New Roman" w:hAnsi="Times New Roman" w:cs="Times New Roman"/>
-        <w:sz w:val="24"/>
-        <w:szCs w:val="24"/>
-      </w:rPr>
-      <w:tab/>
-    </w:r>
-    <w:r>
-      <w:rPr>
-        <w:rFonts w:ascii="Times New Roman" w:hAnsi="Times New Roman" w:cs="Times New Roman"/>
-        <w:sz w:val="24"/>
-        <w:szCs w:val="24"/>
-      </w:rPr>
-      <w:tab/>
-      <w:t xml:space="preserve"> </w:t>
-    </w:r>
-    <w:r>
-      <w:rPr>
-        <w:rFonts w:ascii="Times New Roman" w:hAnsi="Times New Roman" w:cs="Times New Roman"/>
-        <w:sz w:val="24"/>
-        <w:szCs w:val="24"/>
-      </w:rPr>
-      <w:t>Meeting #001</w:t>
+      <w:t xml:space="preserve"> Meeting #001</w:t>
     </w:r>
   </w:p>
   <w:p>

</xml_diff>